<commit_message>
Assignment 1: Modifying Part 3
Signed-off-by: Pravin Dhuri <dhuri.p@northeastern.edu>
</commit_message>
<xml_diff>
--- a/Assigments/Assignment_1/Assignment 1 (Part 3).docx
+++ b/Assigments/Assignment_1/Assignment 1 (Part 3).docx
@@ -35,28 +35,119 @@
     </w:p>
     <w:p>
       <w:pPr>
-        <w:jc w:val="center"/>
-        <w:rPr>
-          <w:b/>
-          <w:bCs/>
-          <w:sz w:val="36"/>
-          <w:szCs w:val="36"/>
-        </w:rPr>
-      </w:pPr>
-    </w:p>
-    <w:p>
-      <w:pPr>
-        <w:rPr>
-          <w:b/>
-          <w:bCs/>
-          <w:sz w:val="36"/>
-          <w:szCs w:val="36"/>
+        <w:rPr>
+          <w:sz w:val="28"/>
+          <w:szCs w:val="28"/>
+        </w:rPr>
+      </w:pPr>
+      <w:hyperlink r:id="rId8" w:history="1">
+        <w:r>
+          <w:rPr>
+            <w:rStyle w:val="Hyperlink"/>
+            <w:sz w:val="28"/>
+            <w:szCs w:val="28"/>
+          </w:rPr>
+          <w:t>GitHub link</w:t>
+        </w:r>
+      </w:hyperlink>
+    </w:p>
+    <w:p>
+      <w:pPr>
+        <w:rPr>
+          <w:sz w:val="28"/>
+          <w:szCs w:val="28"/>
         </w:rPr>
       </w:pPr>
       <w:r>
         <w:rPr>
-          <w:b/>
-          <w:bCs/>
+          <w:rStyle w:val="Hyperlink"/>
+          <w:sz w:val="20"/>
+          <w:szCs w:val="20"/>
+          <w:u w:val="none"/>
+        </w:rPr>
+        <w:t>Note: Please refer to the GitHub link for the command execution in case of unclear</w:t>
+      </w:r>
+    </w:p>
+    <w:p>
+      <w:pPr>
+        <w:rPr>
+          <w:sz w:val="28"/>
+          <w:szCs w:val="28"/>
+        </w:rPr>
+      </w:pPr>
+    </w:p>
+    <w:p>
+      <w:pPr>
+        <w:rPr>
+          <w:rFonts w:ascii="Times New Roman" w:eastAsia="Times New Roman" w:hAnsi="Times New Roman" w:cs="Times New Roman"/>
+        </w:rPr>
+      </w:pPr>
+      <w:r>
+        <w:rPr>
+          <w:rFonts w:ascii="Segoe UI" w:eastAsia="Times New Roman" w:hAnsi="Segoe UI" w:cs="Segoe UI"/>
+          <w:color w:val="24292F"/>
+          <w:highlight w:val="yellow"/>
+          <w:shd w:val="clear" w:color="auto" w:fill="FFFFFF"/>
+        </w:rPr>
+        <w:t>Create a database for a Contact Management System in MongoDB. </w:t>
+      </w:r>
+      <w:r>
+        <w:rPr>
+          <w:rFonts w:ascii="Segoe UI" w:eastAsia="Times New Roman" w:hAnsi="Segoe UI" w:cs="Segoe UI"/>
+          <w:color w:val="24292F"/>
+          <w:highlight w:val="yellow"/>
+        </w:rPr>
+        <w:br/>
+      </w:r>
+      <w:r>
+        <w:rPr>
+          <w:rFonts w:ascii="Segoe UI" w:eastAsia="Times New Roman" w:hAnsi="Segoe UI" w:cs="Segoe UI"/>
+          <w:color w:val="24292F"/>
+          <w:highlight w:val="yellow"/>
+          <w:shd w:val="clear" w:color="auto" w:fill="FFFFFF"/>
+        </w:rPr>
+        <w:t>You could use any attributes you like, first name, last name, phone, address, zip, etc. </w:t>
+      </w:r>
+      <w:r>
+        <w:rPr>
+          <w:rFonts w:ascii="Segoe UI" w:eastAsia="Times New Roman" w:hAnsi="Segoe UI" w:cs="Segoe UI"/>
+          <w:color w:val="24292F"/>
+          <w:highlight w:val="yellow"/>
+        </w:rPr>
+        <w:br/>
+      </w:r>
+      <w:r>
+        <w:rPr>
+          <w:rFonts w:ascii="Segoe UI" w:eastAsia="Times New Roman" w:hAnsi="Segoe UI" w:cs="Segoe UI"/>
+          <w:color w:val="24292F"/>
+          <w:highlight w:val="yellow"/>
+          <w:shd w:val="clear" w:color="auto" w:fill="FFFFFF"/>
+        </w:rPr>
+        <w:t>Create 5 records with different attributes and values you choose.</w:t>
+      </w:r>
+    </w:p>
+    <w:p>
+      <w:pPr>
+        <w:rPr>
+          <w:sz w:val="28"/>
+          <w:szCs w:val="28"/>
+        </w:rPr>
+      </w:pPr>
+    </w:p>
+    <w:p>
+      <w:pPr>
+        <w:rPr>
+          <w:b/>
+          <w:bCs/>
+          <w:sz w:val="36"/>
+          <w:szCs w:val="36"/>
+        </w:rPr>
+      </w:pPr>
+      <w:r>
+        <w:rPr>
+          <w:b/>
+          <w:bCs/>
+          <w:noProof/>
           <w:sz w:val="36"/>
           <w:szCs w:val="36"/>
         </w:rPr>
@@ -76,7 +167,7 @@
                     <pic:cNvPicPr/>
                   </pic:nvPicPr>
                   <pic:blipFill>
-                    <a:blip r:embed="rId7"/>
+                    <a:blip r:embed="rId9"/>
                     <a:stretch>
                       <a:fillRect/>
                     </a:stretch>
@@ -120,9 +211,11 @@
         <w:rPr>
           <w:b/>
           <w:bCs/>
-          <w:sz w:val="36"/>
-          <w:szCs w:val="36"/>
-        </w:rPr>
+          <w:noProof/>
+          <w:sz w:val="36"/>
+          <w:szCs w:val="36"/>
+        </w:rPr>
+        <w:lastRenderedPageBreak/>
         <w:drawing>
           <wp:inline distT="0" distB="0" distL="0" distR="0" wp14:anchorId="2E57A86E" wp14:editId="5B02C8C9">
             <wp:extent cx="3352800" cy="3352800"/>
@@ -139,7 +232,7 @@
                     <pic:cNvPicPr/>
                   </pic:nvPicPr>
                   <pic:blipFill>
-                    <a:blip r:embed="rId8"/>
+                    <a:blip r:embed="rId10"/>
                     <a:stretch>
                       <a:fillRect/>
                     </a:stretch>
@@ -169,14 +262,24 @@
           <w:szCs w:val="36"/>
         </w:rPr>
       </w:pPr>
+    </w:p>
+    <w:p>
+      <w:pPr>
+        <w:rPr>
+          <w:b/>
+          <w:bCs/>
+          <w:sz w:val="36"/>
+          <w:szCs w:val="36"/>
+        </w:rPr>
+      </w:pPr>
       <w:r>
         <w:rPr>
           <w:b/>
           <w:bCs/>
-          <w:sz w:val="36"/>
-          <w:szCs w:val="36"/>
-        </w:rPr>
-        <w:lastRenderedPageBreak/>
+          <w:noProof/>
+          <w:sz w:val="36"/>
+          <w:szCs w:val="36"/>
+        </w:rPr>
         <w:drawing>
           <wp:inline distT="0" distB="0" distL="0" distR="0" wp14:anchorId="48577AF0" wp14:editId="43FDBBCB">
             <wp:extent cx="4185138" cy="3335524"/>
@@ -193,7 +296,7 @@
                     <pic:cNvPicPr/>
                   </pic:nvPicPr>
                   <pic:blipFill>
-                    <a:blip r:embed="rId9"/>
+                    <a:blip r:embed="rId11"/>
                     <a:stretch>
                       <a:fillRect/>
                     </a:stretch>
@@ -233,10 +336,68 @@
           <w:szCs w:val="36"/>
         </w:rPr>
       </w:pPr>
+    </w:p>
+    <w:p>
+      <w:pPr>
+        <w:rPr>
+          <w:b/>
+          <w:bCs/>
+          <w:sz w:val="36"/>
+          <w:szCs w:val="36"/>
+        </w:rPr>
+      </w:pPr>
+    </w:p>
+    <w:p>
+      <w:pPr>
+        <w:rPr>
+          <w:b/>
+          <w:bCs/>
+          <w:sz w:val="36"/>
+          <w:szCs w:val="36"/>
+        </w:rPr>
+      </w:pPr>
+    </w:p>
+    <w:p>
+      <w:pPr>
+        <w:spacing w:before="100" w:beforeAutospacing="1" w:after="100" w:afterAutospacing="1"/>
+        <w:rPr>
+          <w:rFonts w:ascii="Segoe UI" w:eastAsia="Times New Roman" w:hAnsi="Segoe UI" w:cs="Segoe UI"/>
+          <w:color w:val="24292F"/>
+          <w:highlight w:val="yellow"/>
+        </w:rPr>
+      </w:pPr>
+    </w:p>
+    <w:p>
+      <w:pPr>
+        <w:spacing w:before="100" w:beforeAutospacing="1" w:after="100" w:afterAutospacing="1"/>
+        <w:rPr>
+          <w:rFonts w:ascii="Segoe UI" w:eastAsia="Times New Roman" w:hAnsi="Segoe UI" w:cs="Segoe UI"/>
+          <w:color w:val="24292F"/>
+        </w:rPr>
+      </w:pPr>
       <w:r>
         <w:rPr>
-          <w:b/>
-          <w:bCs/>
+          <w:rFonts w:ascii="Segoe UI" w:eastAsia="Times New Roman" w:hAnsi="Segoe UI" w:cs="Segoe UI"/>
+          <w:color w:val="24292F"/>
+          <w:highlight w:val="yellow"/>
+        </w:rPr>
+        <w:t>Then delete any one record of your choice.</w:t>
+      </w:r>
+    </w:p>
+    <w:p>
+      <w:pPr>
+        <w:rPr>
+          <w:b/>
+          <w:bCs/>
+          <w:sz w:val="36"/>
+          <w:szCs w:val="36"/>
+        </w:rPr>
+      </w:pPr>
+      <w:r>
+        <w:rPr>
+          <w:b/>
+          <w:bCs/>
+          <w:noProof/>
           <w:sz w:val="36"/>
           <w:szCs w:val="36"/>
         </w:rPr>
@@ -256,7 +417,7 @@
                     <pic:cNvPicPr/>
                   </pic:nvPicPr>
                   <pic:blipFill>
-                    <a:blip r:embed="rId10"/>
+                    <a:blip r:embed="rId12"/>
                     <a:stretch>
                       <a:fillRect/>
                     </a:stretch>
@@ -286,14 +447,141 @@
           <w:szCs w:val="36"/>
         </w:rPr>
       </w:pPr>
+    </w:p>
+    <w:p>
+      <w:pPr>
+        <w:rPr>
+          <w:b/>
+          <w:bCs/>
+          <w:sz w:val="36"/>
+          <w:szCs w:val="36"/>
+        </w:rPr>
+      </w:pPr>
+    </w:p>
+    <w:p>
+      <w:pPr>
+        <w:rPr>
+          <w:b/>
+          <w:bCs/>
+          <w:sz w:val="36"/>
+          <w:szCs w:val="36"/>
+        </w:rPr>
+      </w:pPr>
+    </w:p>
+    <w:p>
+      <w:pPr>
+        <w:rPr>
+          <w:b/>
+          <w:bCs/>
+          <w:sz w:val="36"/>
+          <w:szCs w:val="36"/>
+        </w:rPr>
+      </w:pPr>
+    </w:p>
+    <w:p>
+      <w:pPr>
+        <w:rPr>
+          <w:b/>
+          <w:bCs/>
+          <w:sz w:val="36"/>
+          <w:szCs w:val="36"/>
+        </w:rPr>
+      </w:pPr>
+    </w:p>
+    <w:p>
+      <w:pPr>
+        <w:rPr>
+          <w:b/>
+          <w:bCs/>
+          <w:sz w:val="36"/>
+          <w:szCs w:val="36"/>
+        </w:rPr>
+      </w:pPr>
+    </w:p>
+    <w:p>
+      <w:pPr>
+        <w:rPr>
+          <w:b/>
+          <w:bCs/>
+          <w:sz w:val="36"/>
+          <w:szCs w:val="36"/>
+        </w:rPr>
+      </w:pPr>
+    </w:p>
+    <w:p>
+      <w:pPr>
+        <w:rPr>
+          <w:b/>
+          <w:bCs/>
+          <w:sz w:val="36"/>
+          <w:szCs w:val="36"/>
+        </w:rPr>
+      </w:pPr>
+    </w:p>
+    <w:p>
+      <w:pPr>
+        <w:rPr>
+          <w:b/>
+          <w:bCs/>
+          <w:sz w:val="36"/>
+          <w:szCs w:val="36"/>
+        </w:rPr>
+      </w:pPr>
+    </w:p>
+    <w:p>
+      <w:pPr>
+        <w:spacing w:before="100" w:beforeAutospacing="1" w:after="100" w:afterAutospacing="1"/>
+        <w:rPr>
+          <w:rFonts w:ascii="Segoe UI" w:eastAsia="Times New Roman" w:hAnsi="Segoe UI" w:cs="Segoe UI"/>
+          <w:color w:val="24292F"/>
+          <w:highlight w:val="yellow"/>
+        </w:rPr>
+      </w:pPr>
+    </w:p>
+    <w:p>
+      <w:pPr>
+        <w:spacing w:before="100" w:beforeAutospacing="1" w:after="100" w:afterAutospacing="1"/>
+        <w:rPr>
+          <w:rFonts w:ascii="Segoe UI" w:eastAsia="Times New Roman" w:hAnsi="Segoe UI" w:cs="Segoe UI"/>
+          <w:color w:val="24292F"/>
+          <w:highlight w:val="yellow"/>
+        </w:rPr>
+      </w:pPr>
+    </w:p>
+    <w:p>
+      <w:pPr>
+        <w:spacing w:before="100" w:beforeAutospacing="1" w:after="100" w:afterAutospacing="1"/>
+        <w:rPr>
+          <w:rFonts w:ascii="Segoe UI" w:eastAsia="Times New Roman" w:hAnsi="Segoe UI" w:cs="Segoe UI"/>
+          <w:color w:val="24292F"/>
+        </w:rPr>
+      </w:pPr>
       <w:r>
         <w:rPr>
-          <w:b/>
-          <w:bCs/>
-          <w:sz w:val="36"/>
-          <w:szCs w:val="36"/>
-        </w:rPr>
-        <w:lastRenderedPageBreak/>
+          <w:rFonts w:ascii="Segoe UI" w:eastAsia="Times New Roman" w:hAnsi="Segoe UI" w:cs="Segoe UI"/>
+          <w:color w:val="24292F"/>
+          <w:highlight w:val="yellow"/>
+        </w:rPr>
+        <w:t>Then update some information from any one of the records of your choice</w:t>
+      </w:r>
+    </w:p>
+    <w:p>
+      <w:pPr>
+        <w:rPr>
+          <w:b/>
+          <w:bCs/>
+          <w:sz w:val="36"/>
+          <w:szCs w:val="36"/>
+        </w:rPr>
+      </w:pPr>
+      <w:r>
+        <w:rPr>
+          <w:b/>
+          <w:bCs/>
+          <w:noProof/>
+          <w:sz w:val="36"/>
+          <w:szCs w:val="36"/>
+        </w:rPr>
         <w:drawing>
           <wp:inline distT="0" distB="0" distL="0" distR="0" wp14:anchorId="0B54785D" wp14:editId="2ED384D5">
             <wp:extent cx="5943600" cy="5094605"/>
@@ -310,7 +598,7 @@
                     <pic:cNvPicPr/>
                   </pic:nvPicPr>
                   <pic:blipFill>
-                    <a:blip r:embed="rId11"/>
+                    <a:blip r:embed="rId13"/>
                     <a:stretch>
                       <a:fillRect/>
                     </a:stretch>
@@ -331,8 +619,88 @@
         </w:drawing>
       </w:r>
     </w:p>
+    <w:p>
+      <w:pPr>
+        <w:rPr>
+          <w:b/>
+          <w:bCs/>
+          <w:sz w:val="36"/>
+          <w:szCs w:val="36"/>
+        </w:rPr>
+      </w:pPr>
+    </w:p>
+    <w:p>
+      <w:pPr>
+        <w:rPr>
+          <w:b/>
+          <w:bCs/>
+          <w:sz w:val="36"/>
+          <w:szCs w:val="36"/>
+        </w:rPr>
+      </w:pPr>
+    </w:p>
+    <w:p>
+      <w:pPr>
+        <w:rPr>
+          <w:b/>
+          <w:bCs/>
+          <w:sz w:val="36"/>
+          <w:szCs w:val="36"/>
+        </w:rPr>
+      </w:pPr>
+    </w:p>
+    <w:p>
+      <w:pPr>
+        <w:rPr>
+          <w:b/>
+          <w:bCs/>
+          <w:sz w:val="36"/>
+          <w:szCs w:val="36"/>
+        </w:rPr>
+      </w:pPr>
+    </w:p>
+    <w:p>
+      <w:pPr>
+        <w:rPr>
+          <w:b/>
+          <w:bCs/>
+          <w:sz w:val="36"/>
+          <w:szCs w:val="36"/>
+        </w:rPr>
+      </w:pPr>
+    </w:p>
+    <w:p>
+      <w:pPr>
+        <w:rPr>
+          <w:b/>
+          <w:bCs/>
+          <w:sz w:val="36"/>
+          <w:szCs w:val="36"/>
+        </w:rPr>
+      </w:pPr>
+    </w:p>
+    <w:p>
+      <w:pPr>
+        <w:rPr>
+          <w:b/>
+          <w:bCs/>
+          <w:sz w:val="36"/>
+          <w:szCs w:val="36"/>
+        </w:rPr>
+      </w:pPr>
+    </w:p>
+    <w:p>
+      <w:pPr>
+        <w:rPr>
+          <w:b/>
+          <w:bCs/>
+          <w:sz w:val="36"/>
+          <w:szCs w:val="36"/>
+        </w:rPr>
+      </w:pPr>
+    </w:p>
     <w:sectPr>
-      <w:headerReference w:type="default" r:id="rId12"/>
+      <w:headerReference w:type="default" r:id="rId14"/>
       <w:pgSz w:w="12240" w:h="15840"/>
       <w:pgMar w:top="1440" w:right="1440" w:bottom="1440" w:left="1440" w:header="720" w:footer="720" w:gutter="0"/>
       <w:pgBorders w:offsetFrom="page">
@@ -407,6 +775,299 @@
     </w:r>
   </w:p>
 </w:hdr>
+</file>
+
+<file path=word/numbering.xml><?xml version="1.0" encoding="utf-8"?>
+<w:numbering xmlns:wpc="http://schemas.microsoft.com/office/word/2010/wordprocessingCanvas" xmlns:cx="http://schemas.microsoft.com/office/drawing/2014/chartex" xmlns:cx1="http://schemas.microsoft.com/office/drawing/2015/9/8/chartex" xmlns:cx2="http://schemas.microsoft.com/office/drawing/2015/10/21/chartex" xmlns:cx3="http://schemas.microsoft.com/office/drawing/2016/5/9/chartex" xmlns:cx4="http://schemas.microsoft.com/office/drawing/2016/5/10/chartex" xmlns:cx5="http://schemas.microsoft.com/office/drawing/2016/5/11/chartex" xmlns:cx6="http://schemas.microsoft.com/office/drawing/2016/5/12/chartex" xmlns:cx7="http://schemas.microsoft.com/office/drawing/2016/5/13/chartex" xmlns:cx8="http://schemas.microsoft.com/office/drawing/2016/5/14/chartex" xmlns:mc="http://schemas.openxmlformats.org/markup-compatibility/2006" xmlns:aink="http://schemas.microsoft.com/office/drawing/2016/ink" xmlns:am3d="http://schemas.microsoft.com/office/drawing/2017/model3d" xmlns:o="urn:schemas-microsoft-com:office:office" xmlns:oel="http://schemas.microsoft.com/office/2019/extlst" xmlns:r="http://schemas.openxmlformats.org/officeDocument/2006/relationships" xmlns:m="http://schemas.openxmlformats.org/officeDocument/2006/math" xmlns:v="urn:schemas-microsoft-com:vml" xmlns:wp14="http://schemas.microsoft.com/office/word/2010/wordprocessingDrawing" xmlns:wp="http://schemas.openxmlformats.org/drawingml/2006/wordprocessingDrawing" xmlns:w10="urn:schemas-microsoft-com:office:word" xmlns:w="http://schemas.openxmlformats.org/wordprocessingml/2006/main" xmlns:w14="http://schemas.microsoft.com/office/word/2010/wordml" xmlns:w15="http://schemas.microsoft.com/office/word/2012/wordml" xmlns:w16cex="http://schemas.microsoft.com/office/word/2018/wordml/cex" xmlns:w16cid="http://schemas.microsoft.com/office/word/2016/wordml/cid" xmlns:w16="http://schemas.microsoft.com/office/word/2018/wordml" xmlns:w16sdtdh="http://schemas.microsoft.com/office/word/2020/wordml/sdtdatahash" xmlns:w16se="http://schemas.microsoft.com/office/word/2015/wordml/symex" xmlns:wpg="http://schemas.microsoft.com/office/word/2010/wordprocessingGroup" xmlns:wpi="http://schemas.microsoft.com/office/word/2010/wordprocessingInk" xmlns:wne="http://schemas.microsoft.com/office/word/2006/wordml" xmlns:wps="http://schemas.microsoft.com/office/word/2010/wordprocessingShape" mc:Ignorable="w14 w15 w16se w16cid w16 w16cex w16sdtdh wp14">
+  <w:abstractNum w:abstractNumId="0" w15:restartNumberingAfterBreak="0">
+    <w:nsid w:val="058568C5"/>
+    <w:multiLevelType w:val="multilevel"/>
+    <w:tmpl w:val="00E2554E"/>
+    <w:lvl w:ilvl="0">
+      <w:start w:val="1"/>
+      <w:numFmt w:val="bullet"/>
+      <w:lvlText w:val=""/>
+      <w:lvlJc w:val="left"/>
+      <w:pPr>
+        <w:tabs>
+          <w:tab w:val="num" w:pos="720"/>
+        </w:tabs>
+        <w:ind w:left="720" w:hanging="360"/>
+      </w:pPr>
+      <w:rPr>
+        <w:rFonts w:ascii="Symbol" w:hAnsi="Symbol" w:hint="default"/>
+        <w:sz w:val="20"/>
+      </w:rPr>
+    </w:lvl>
+    <w:lvl w:ilvl="1" w:tentative="1">
+      <w:numFmt w:val="bullet"/>
+      <w:lvlText w:val="o"/>
+      <w:lvlJc w:val="left"/>
+      <w:pPr>
+        <w:tabs>
+          <w:tab w:val="num" w:pos="1440"/>
+        </w:tabs>
+        <w:ind w:left="1440" w:hanging="360"/>
+      </w:pPr>
+      <w:rPr>
+        <w:rFonts w:ascii="Courier New" w:hAnsi="Courier New" w:hint="default"/>
+        <w:sz w:val="20"/>
+      </w:rPr>
+    </w:lvl>
+    <w:lvl w:ilvl="2" w:tentative="1">
+      <w:numFmt w:val="bullet"/>
+      <w:lvlText w:val=""/>
+      <w:lvlJc w:val="left"/>
+      <w:pPr>
+        <w:tabs>
+          <w:tab w:val="num" w:pos="2160"/>
+        </w:tabs>
+        <w:ind w:left="2160" w:hanging="360"/>
+      </w:pPr>
+      <w:rPr>
+        <w:rFonts w:ascii="Wingdings" w:hAnsi="Wingdings" w:hint="default"/>
+        <w:sz w:val="20"/>
+      </w:rPr>
+    </w:lvl>
+    <w:lvl w:ilvl="3" w:tentative="1">
+      <w:numFmt w:val="bullet"/>
+      <w:lvlText w:val=""/>
+      <w:lvlJc w:val="left"/>
+      <w:pPr>
+        <w:tabs>
+          <w:tab w:val="num" w:pos="2880"/>
+        </w:tabs>
+        <w:ind w:left="2880" w:hanging="360"/>
+      </w:pPr>
+      <w:rPr>
+        <w:rFonts w:ascii="Wingdings" w:hAnsi="Wingdings" w:hint="default"/>
+        <w:sz w:val="20"/>
+      </w:rPr>
+    </w:lvl>
+    <w:lvl w:ilvl="4" w:tentative="1">
+      <w:numFmt w:val="bullet"/>
+      <w:lvlText w:val=""/>
+      <w:lvlJc w:val="left"/>
+      <w:pPr>
+        <w:tabs>
+          <w:tab w:val="num" w:pos="3600"/>
+        </w:tabs>
+        <w:ind w:left="3600" w:hanging="360"/>
+      </w:pPr>
+      <w:rPr>
+        <w:rFonts w:ascii="Wingdings" w:hAnsi="Wingdings" w:hint="default"/>
+        <w:sz w:val="20"/>
+      </w:rPr>
+    </w:lvl>
+    <w:lvl w:ilvl="5" w:tentative="1">
+      <w:numFmt w:val="bullet"/>
+      <w:lvlText w:val=""/>
+      <w:lvlJc w:val="left"/>
+      <w:pPr>
+        <w:tabs>
+          <w:tab w:val="num" w:pos="4320"/>
+        </w:tabs>
+        <w:ind w:left="4320" w:hanging="360"/>
+      </w:pPr>
+      <w:rPr>
+        <w:rFonts w:ascii="Wingdings" w:hAnsi="Wingdings" w:hint="default"/>
+        <w:sz w:val="20"/>
+      </w:rPr>
+    </w:lvl>
+    <w:lvl w:ilvl="6" w:tentative="1">
+      <w:numFmt w:val="bullet"/>
+      <w:lvlText w:val=""/>
+      <w:lvlJc w:val="left"/>
+      <w:pPr>
+        <w:tabs>
+          <w:tab w:val="num" w:pos="5040"/>
+        </w:tabs>
+        <w:ind w:left="5040" w:hanging="360"/>
+      </w:pPr>
+      <w:rPr>
+        <w:rFonts w:ascii="Wingdings" w:hAnsi="Wingdings" w:hint="default"/>
+        <w:sz w:val="20"/>
+      </w:rPr>
+    </w:lvl>
+    <w:lvl w:ilvl="7" w:tentative="1">
+      <w:numFmt w:val="bullet"/>
+      <w:lvlText w:val=""/>
+      <w:lvlJc w:val="left"/>
+      <w:pPr>
+        <w:tabs>
+          <w:tab w:val="num" w:pos="5760"/>
+        </w:tabs>
+        <w:ind w:left="5760" w:hanging="360"/>
+      </w:pPr>
+      <w:rPr>
+        <w:rFonts w:ascii="Wingdings" w:hAnsi="Wingdings" w:hint="default"/>
+        <w:sz w:val="20"/>
+      </w:rPr>
+    </w:lvl>
+    <w:lvl w:ilvl="8" w:tentative="1">
+      <w:numFmt w:val="bullet"/>
+      <w:lvlText w:val=""/>
+      <w:lvlJc w:val="left"/>
+      <w:pPr>
+        <w:tabs>
+          <w:tab w:val="num" w:pos="6480"/>
+        </w:tabs>
+        <w:ind w:left="6480" w:hanging="360"/>
+      </w:pPr>
+      <w:rPr>
+        <w:rFonts w:ascii="Wingdings" w:hAnsi="Wingdings" w:hint="default"/>
+        <w:sz w:val="20"/>
+      </w:rPr>
+    </w:lvl>
+  </w:abstractNum>
+  <w:abstractNum w:abstractNumId="1" w15:restartNumberingAfterBreak="0">
+    <w:nsid w:val="0CA376DF"/>
+    <w:multiLevelType w:val="multilevel"/>
+    <w:tmpl w:val="00E2554E"/>
+    <w:lvl w:ilvl="0">
+      <w:start w:val="1"/>
+      <w:numFmt w:val="bullet"/>
+      <w:lvlText w:val=""/>
+      <w:lvlJc w:val="left"/>
+      <w:pPr>
+        <w:tabs>
+          <w:tab w:val="num" w:pos="720"/>
+        </w:tabs>
+        <w:ind w:left="720" w:hanging="360"/>
+      </w:pPr>
+      <w:rPr>
+        <w:rFonts w:ascii="Symbol" w:hAnsi="Symbol" w:hint="default"/>
+        <w:sz w:val="20"/>
+      </w:rPr>
+    </w:lvl>
+    <w:lvl w:ilvl="1" w:tentative="1">
+      <w:numFmt w:val="bullet"/>
+      <w:lvlText w:val="o"/>
+      <w:lvlJc w:val="left"/>
+      <w:pPr>
+        <w:tabs>
+          <w:tab w:val="num" w:pos="1440"/>
+        </w:tabs>
+        <w:ind w:left="1440" w:hanging="360"/>
+      </w:pPr>
+      <w:rPr>
+        <w:rFonts w:ascii="Courier New" w:hAnsi="Courier New" w:hint="default"/>
+        <w:sz w:val="20"/>
+      </w:rPr>
+    </w:lvl>
+    <w:lvl w:ilvl="2" w:tentative="1">
+      <w:numFmt w:val="bullet"/>
+      <w:lvlText w:val=""/>
+      <w:lvlJc w:val="left"/>
+      <w:pPr>
+        <w:tabs>
+          <w:tab w:val="num" w:pos="2160"/>
+        </w:tabs>
+        <w:ind w:left="2160" w:hanging="360"/>
+      </w:pPr>
+      <w:rPr>
+        <w:rFonts w:ascii="Wingdings" w:hAnsi="Wingdings" w:hint="default"/>
+        <w:sz w:val="20"/>
+      </w:rPr>
+    </w:lvl>
+    <w:lvl w:ilvl="3" w:tentative="1">
+      <w:numFmt w:val="bullet"/>
+      <w:lvlText w:val=""/>
+      <w:lvlJc w:val="left"/>
+      <w:pPr>
+        <w:tabs>
+          <w:tab w:val="num" w:pos="2880"/>
+        </w:tabs>
+        <w:ind w:left="2880" w:hanging="360"/>
+      </w:pPr>
+      <w:rPr>
+        <w:rFonts w:ascii="Wingdings" w:hAnsi="Wingdings" w:hint="default"/>
+        <w:sz w:val="20"/>
+      </w:rPr>
+    </w:lvl>
+    <w:lvl w:ilvl="4" w:tentative="1">
+      <w:numFmt w:val="bullet"/>
+      <w:lvlText w:val=""/>
+      <w:lvlJc w:val="left"/>
+      <w:pPr>
+        <w:tabs>
+          <w:tab w:val="num" w:pos="3600"/>
+        </w:tabs>
+        <w:ind w:left="3600" w:hanging="360"/>
+      </w:pPr>
+      <w:rPr>
+        <w:rFonts w:ascii="Wingdings" w:hAnsi="Wingdings" w:hint="default"/>
+        <w:sz w:val="20"/>
+      </w:rPr>
+    </w:lvl>
+    <w:lvl w:ilvl="5" w:tentative="1">
+      <w:numFmt w:val="bullet"/>
+      <w:lvlText w:val=""/>
+      <w:lvlJc w:val="left"/>
+      <w:pPr>
+        <w:tabs>
+          <w:tab w:val="num" w:pos="4320"/>
+        </w:tabs>
+        <w:ind w:left="4320" w:hanging="360"/>
+      </w:pPr>
+      <w:rPr>
+        <w:rFonts w:ascii="Wingdings" w:hAnsi="Wingdings" w:hint="default"/>
+        <w:sz w:val="20"/>
+      </w:rPr>
+    </w:lvl>
+    <w:lvl w:ilvl="6" w:tentative="1">
+      <w:numFmt w:val="bullet"/>
+      <w:lvlText w:val=""/>
+      <w:lvlJc w:val="left"/>
+      <w:pPr>
+        <w:tabs>
+          <w:tab w:val="num" w:pos="5040"/>
+        </w:tabs>
+        <w:ind w:left="5040" w:hanging="360"/>
+      </w:pPr>
+      <w:rPr>
+        <w:rFonts w:ascii="Wingdings" w:hAnsi="Wingdings" w:hint="default"/>
+        <w:sz w:val="20"/>
+      </w:rPr>
+    </w:lvl>
+    <w:lvl w:ilvl="7" w:tentative="1">
+      <w:numFmt w:val="bullet"/>
+      <w:lvlText w:val=""/>
+      <w:lvlJc w:val="left"/>
+      <w:pPr>
+        <w:tabs>
+          <w:tab w:val="num" w:pos="5760"/>
+        </w:tabs>
+        <w:ind w:left="5760" w:hanging="360"/>
+      </w:pPr>
+      <w:rPr>
+        <w:rFonts w:ascii="Wingdings" w:hAnsi="Wingdings" w:hint="default"/>
+        <w:sz w:val="20"/>
+      </w:rPr>
+    </w:lvl>
+    <w:lvl w:ilvl="8" w:tentative="1">
+      <w:numFmt w:val="bullet"/>
+      <w:lvlText w:val=""/>
+      <w:lvlJc w:val="left"/>
+      <w:pPr>
+        <w:tabs>
+          <w:tab w:val="num" w:pos="6480"/>
+        </w:tabs>
+        <w:ind w:left="6480" w:hanging="360"/>
+      </w:pPr>
+      <w:rPr>
+        <w:rFonts w:ascii="Wingdings" w:hAnsi="Wingdings" w:hint="default"/>
+        <w:sz w:val="20"/>
+      </w:rPr>
+    </w:lvl>
+  </w:abstractNum>
+  <w:num w:numId="1" w16cid:durableId="876700421">
+    <w:abstractNumId w:val="1"/>
+  </w:num>
+  <w:num w:numId="2" w16cid:durableId="762191299">
+    <w:abstractNumId w:val="0"/>
+  </w:num>
+</w:numbering>
 </file>
 
 <file path=word/styles.xml><?xml version="1.0" encoding="utf-8"?>
@@ -940,6 +1601,34 @@
     <w:basedOn w:val="DefaultParagraphFont"/>
     <w:rsid w:val="00AB5434"/>
   </w:style>
+  <w:style w:type="character" w:styleId="Hyperlink">
+    <w:name w:val="Hyperlink"/>
+    <w:basedOn w:val="DefaultParagraphFont"/>
+    <w:uiPriority w:val="99"/>
+    <w:unhideWhenUsed/>
+    <w:rsid w:val="00A525A5"/>
+    <w:rPr>
+      <w:color w:val="0563C1" w:themeColor="hyperlink"/>
+      <w:u w:val="single"/>
+    </w:rPr>
+  </w:style>
+  <w:style w:type="character" w:styleId="UnresolvedMention">
+    <w:name w:val="Unresolved Mention"/>
+    <w:basedOn w:val="DefaultParagraphFont"/>
+    <w:uiPriority w:val="99"/>
+    <w:semiHidden/>
+    <w:unhideWhenUsed/>
+    <w:rsid w:val="00A525A5"/>
+    <w:rPr>
+      <w:color w:val="605E5C"/>
+      <w:shd w:val="clear" w:color="auto" w:fill="E1DFDD"/>
+    </w:rPr>
+  </w:style>
+  <w:style w:type="character" w:customStyle="1" w:styleId="apple-converted-space">
+    <w:name w:val="apple-converted-space"/>
+    <w:basedOn w:val="DefaultParagraphFont"/>
+    <w:rsid w:val="00A525A5"/>
+  </w:style>
 </w:styles>
 </file>
 

</xml_diff>